<commit_message>
finished w3 report draft
</commit_message>
<xml_diff>
--- a/Weekly_reports/Week_3/Week 3 Report.docx
+++ b/Weekly_reports/Week_3/Week 3 Report.docx
@@ -787,7 +787,7 @@
       </w:r>
       <w:r>
         <w:drawing>
-          <wp:anchor distT="0" distB="0" distL="114300" distR="114300" simplePos="0" relativeHeight="251664384" behindDoc="0" locked="0" layoutInCell="1" allowOverlap="1" wp14:anchorId="42F63F16" wp14:editId="047F40A3">
+          <wp:anchor distT="0" distB="0" distL="114300" distR="114300" simplePos="0" relativeHeight="251664384" behindDoc="0" locked="0" layoutInCell="1" allowOverlap="1" wp14:anchorId="42F63F16" wp14:editId="353C20C0">
             <wp:simplePos x="0" y="0"/>
             <wp:positionH relativeFrom="column">
               <wp:posOffset>520435</wp:posOffset>
@@ -796,7 +796,7 @@
               <wp:posOffset>72462</wp:posOffset>
             </wp:positionV>
             <wp:extent cx="3923665" cy="1549400"/>
-            <wp:effectExtent l="0" t="0" r="635" b="0"/>
+            <wp:effectExtent l="12700" t="12700" r="13335" b="12700"/>
             <wp:wrapSquare wrapText="bothSides"/>
             <wp:docPr id="5" name="Picture 5" descr="Chart&#10;&#10;Description automatically generated"/>
             <wp:cNvGraphicFramePr>
@@ -829,6 +829,11 @@
                     <a:prstGeom prst="rect">
                       <a:avLst/>
                     </a:prstGeom>
+                    <a:ln>
+                      <a:solidFill>
+                        <a:schemeClr val="tx1"/>
+                      </a:solidFill>
+                    </a:ln>
                   </pic:spPr>
                 </pic:pic>
               </a:graphicData>
@@ -2222,27 +2227,1185 @@
       </w:pPr>
     </w:p>
     <w:p>
-      <w:pPr>
-        <w:tabs>
-          <w:tab w:val="left" w:pos="1622"/>
-        </w:tabs>
-      </w:pPr>
-    </w:p>
-    <w:p>
-      <w:pPr>
-        <w:tabs>
-          <w:tab w:val="left" w:pos="1622"/>
-        </w:tabs>
-      </w:pPr>
-    </w:p>
-    <w:p>
-      <w:pPr>
-        <w:tabs>
-          <w:tab w:val="left" w:pos="1622"/>
-        </w:tabs>
-      </w:pPr>
+      <w:r>
+        <w:t xml:space="preserve">The system was compared in different configurations for both detection and tracking as well as posture estimation and the results are </w:t>
+      </w:r>
+      <w:proofErr w:type="spellStart"/>
+      <w:r>
+        <w:t>sumerised</w:t>
+      </w:r>
+      <w:proofErr w:type="spellEnd"/>
+      <w:r>
+        <w:t xml:space="preserve"> in the two tables below.</w:t>
+      </w:r>
+    </w:p>
+    <w:p>
+      <w:pPr>
+        <w:keepNext/>
+      </w:pPr>
+      <w:r>
+        <w:rPr>
+          <w:noProof/>
+        </w:rPr>
+        <mc:AlternateContent>
+          <mc:Choice Requires="wps">
+            <w:drawing>
+              <wp:anchor distT="0" distB="0" distL="114300" distR="114300" simplePos="0" relativeHeight="251683840" behindDoc="0" locked="0" layoutInCell="1" allowOverlap="1" wp14:anchorId="4E60E8B8" wp14:editId="5918ACBB">
+                <wp:simplePos x="0" y="0"/>
+                <wp:positionH relativeFrom="column">
+                  <wp:posOffset>2881630</wp:posOffset>
+                </wp:positionH>
+                <wp:positionV relativeFrom="paragraph">
+                  <wp:posOffset>607060</wp:posOffset>
+                </wp:positionV>
+                <wp:extent cx="2565400" cy="635"/>
+                <wp:effectExtent l="0" t="0" r="0" b="12065"/>
+                <wp:wrapSquare wrapText="bothSides"/>
+                <wp:docPr id="21" name="Text Box 21"/>
+                <wp:cNvGraphicFramePr/>
+                <a:graphic xmlns:a="http://schemas.openxmlformats.org/drawingml/2006/main">
+                  <a:graphicData uri="http://schemas.microsoft.com/office/word/2010/wordprocessingShape">
+                    <wps:wsp>
+                      <wps:cNvSpPr txBox="1"/>
+                      <wps:spPr>
+                        <a:xfrm>
+                          <a:off x="0" y="0"/>
+                          <a:ext cx="2565400" cy="635"/>
+                        </a:xfrm>
+                        <a:prstGeom prst="rect">
+                          <a:avLst/>
+                        </a:prstGeom>
+                        <a:solidFill>
+                          <a:prstClr val="white"/>
+                        </a:solidFill>
+                        <a:ln>
+                          <a:noFill/>
+                        </a:ln>
+                      </wps:spPr>
+                      <wps:txbx>
+                        <w:txbxContent>
+                          <w:p>
+                            <w:pPr>
+                              <w:pStyle w:val="Caption"/>
+                            </w:pPr>
+                            <w:r>
+                              <w:t xml:space="preserve">Table </w:t>
+                            </w:r>
+                            <w:r>
+                              <w:t>5</w:t>
+                            </w:r>
+                            <w:r>
+                              <w:t>: posture estimation</w:t>
+                            </w:r>
+                          </w:p>
+                        </w:txbxContent>
+                      </wps:txbx>
+                      <wps:bodyPr rot="0" spcFirstLastPara="0" vertOverflow="overflow" horzOverflow="overflow" vert="horz" wrap="square" lIns="0" tIns="0" rIns="0" bIns="0" numCol="1" spcCol="0" rtlCol="0" fromWordArt="0" anchor="t" anchorCtr="0" forceAA="0" compatLnSpc="1">
+                        <a:prstTxWarp prst="textNoShape">
+                          <a:avLst/>
+                        </a:prstTxWarp>
+                        <a:spAutoFit/>
+                      </wps:bodyPr>
+                    </wps:wsp>
+                  </a:graphicData>
+                </a:graphic>
+              </wp:anchor>
+            </w:drawing>
+          </mc:Choice>
+          <mc:Fallback>
+            <w:pict>
+              <v:shape w14:anchorId="4E60E8B8" id="Text Box 21" o:spid="_x0000_s1033" type="#_x0000_t202" style="position:absolute;margin-left:226.9pt;margin-top:47.8pt;width:202pt;height:.05pt;z-index:251683840;visibility:visible;mso-wrap-style:square;mso-wrap-distance-left:9pt;mso-wrap-distance-top:0;mso-wrap-distance-right:9pt;mso-wrap-distance-bottom:0;mso-position-horizontal:absolute;mso-position-horizontal-relative:text;mso-position-vertical:absolute;mso-position-vertical-relative:text;v-text-anchor:top" o:gfxdata="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" stroked="f">
+                <v:textbox style="mso-fit-shape-to-text:t" inset="0,0,0,0">
+                  <w:txbxContent>
+                    <w:p>
+                      <w:pPr>
+                        <w:pStyle w:val="Caption"/>
+                      </w:pPr>
+                      <w:r>
+                        <w:t xml:space="preserve">Table </w:t>
+                      </w:r>
+                      <w:r>
+                        <w:t>5</w:t>
+                      </w:r>
+                      <w:r>
+                        <w:t>: posture estimation</w:t>
+                      </w:r>
+                    </w:p>
+                  </w:txbxContent>
+                </v:textbox>
+                <w10:wrap type="square"/>
+              </v:shape>
+            </w:pict>
+          </mc:Fallback>
+        </mc:AlternateContent>
+      </w:r>
+      <w:r>
+        <w:drawing>
+          <wp:anchor distT="0" distB="0" distL="114300" distR="114300" simplePos="0" relativeHeight="251681792" behindDoc="0" locked="0" layoutInCell="1" allowOverlap="1" wp14:anchorId="65B9AECD" wp14:editId="71F2811C">
+            <wp:simplePos x="0" y="0"/>
+            <wp:positionH relativeFrom="column">
+              <wp:posOffset>2881630</wp:posOffset>
+            </wp:positionH>
+            <wp:positionV relativeFrom="paragraph">
+              <wp:posOffset>93313</wp:posOffset>
+            </wp:positionV>
+            <wp:extent cx="2565400" cy="457200"/>
+            <wp:effectExtent l="0" t="0" r="0" b="0"/>
+            <wp:wrapSquare wrapText="bothSides"/>
+            <wp:docPr id="20" name="Picture 20" descr="A picture containing text&#10;&#10;Description automatically generated"/>
+            <wp:cNvGraphicFramePr>
+              <a:graphicFrameLocks xmlns:a="http://schemas.openxmlformats.org/drawingml/2006/main" noChangeAspect="1"/>
+            </wp:cNvGraphicFramePr>
+            <a:graphic xmlns:a="http://schemas.openxmlformats.org/drawingml/2006/main">
+              <a:graphicData uri="http://schemas.openxmlformats.org/drawingml/2006/picture">
+                <pic:pic xmlns:pic="http://schemas.openxmlformats.org/drawingml/2006/picture">
+                  <pic:nvPicPr>
+                    <pic:cNvPr id="20" name="Picture 20" descr="A picture containing text&#10;&#10;Description automatically generated"/>
+                    <pic:cNvPicPr/>
+                  </pic:nvPicPr>
+                  <pic:blipFill>
+                    <a:blip r:embed="rId13">
+                      <a:extLst>
+                        <a:ext uri="{28A0092B-C50C-407E-A947-70E740481C1C}">
+                          <a14:useLocalDpi xmlns:a14="http://schemas.microsoft.com/office/drawing/2010/main" val="0"/>
+                        </a:ext>
+                      </a:extLst>
+                    </a:blip>
+                    <a:stretch>
+                      <a:fillRect/>
+                    </a:stretch>
+                  </pic:blipFill>
+                  <pic:spPr>
+                    <a:xfrm>
+                      <a:off x="0" y="0"/>
+                      <a:ext cx="2565400" cy="457200"/>
+                    </a:xfrm>
+                    <a:prstGeom prst="rect">
+                      <a:avLst/>
+                    </a:prstGeom>
+                  </pic:spPr>
+                </pic:pic>
+              </a:graphicData>
+            </a:graphic>
+            <wp14:sizeRelH relativeFrom="page">
+              <wp14:pctWidth>0</wp14:pctWidth>
+            </wp14:sizeRelH>
+            <wp14:sizeRelV relativeFrom="page">
+              <wp14:pctHeight>0</wp14:pctHeight>
+            </wp14:sizeRelV>
+          </wp:anchor>
+        </w:drawing>
+      </w:r>
+      <w:r>
+        <w:drawing>
+          <wp:inline distT="0" distB="0" distL="0" distR="0" wp14:anchorId="725A9AF3" wp14:editId="7FBAE846">
+            <wp:extent cx="2451100" cy="647700"/>
+            <wp:effectExtent l="0" t="0" r="0" b="0"/>
+            <wp:docPr id="19" name="Picture 19" descr="Table&#10;&#10;Description automatically generated"/>
+            <wp:cNvGraphicFramePr>
+              <a:graphicFrameLocks xmlns:a="http://schemas.openxmlformats.org/drawingml/2006/main" noChangeAspect="1"/>
+            </wp:cNvGraphicFramePr>
+            <a:graphic xmlns:a="http://schemas.openxmlformats.org/drawingml/2006/main">
+              <a:graphicData uri="http://schemas.openxmlformats.org/drawingml/2006/picture">
+                <pic:pic xmlns:pic="http://schemas.openxmlformats.org/drawingml/2006/picture">
+                  <pic:nvPicPr>
+                    <pic:cNvPr id="19" name="Picture 19" descr="Table&#10;&#10;Description automatically generated"/>
+                    <pic:cNvPicPr/>
+                  </pic:nvPicPr>
+                  <pic:blipFill>
+                    <a:blip r:embed="rId14"/>
+                    <a:stretch>
+                      <a:fillRect/>
+                    </a:stretch>
+                  </pic:blipFill>
+                  <pic:spPr>
+                    <a:xfrm>
+                      <a:off x="0" y="0"/>
+                      <a:ext cx="2451100" cy="647700"/>
+                    </a:xfrm>
+                    <a:prstGeom prst="rect">
+                      <a:avLst/>
+                    </a:prstGeom>
+                  </pic:spPr>
+                </pic:pic>
+              </a:graphicData>
+            </a:graphic>
+          </wp:inline>
+        </w:drawing>
+      </w:r>
+    </w:p>
+    <w:p>
+      <w:pPr>
+        <w:pStyle w:val="Caption"/>
+      </w:pPr>
+      <w:r>
+        <w:t xml:space="preserve">Table </w:t>
+      </w:r>
+      <w:r>
+        <w:fldChar w:fldCharType="begin"/>
+      </w:r>
+      <w:r>
+        <w:instrText xml:space="preserve"> SEQ Table \* ARABIC </w:instrText>
+      </w:r>
+      <w:r>
+        <w:fldChar w:fldCharType="separate"/>
+      </w:r>
+      <w:r>
+        <w:rPr>
+          <w:noProof/>
+        </w:rPr>
+        <w:t>3</w:t>
+      </w:r>
+      <w:r>
+        <w:fldChar w:fldCharType="end"/>
+      </w:r>
+      <w:r>
+        <w:t>: detection and tracking</w:t>
+      </w:r>
+    </w:p>
+    <w:p>
+      <w:r>
+        <w:t xml:space="preserve">The </w:t>
+      </w:r>
+      <w:r>
+        <w:t xml:space="preserve">combined system using a one top radar placement improves the </w:t>
+      </w:r>
+      <w:proofErr w:type="spellStart"/>
+      <w:r>
+        <w:t>the</w:t>
+      </w:r>
+      <w:proofErr w:type="spellEnd"/>
+      <w:r>
+        <w:t xml:space="preserve"> </w:t>
+      </w:r>
+      <w:proofErr w:type="spellStart"/>
+      <w:r>
+        <w:t>sensitivy</w:t>
+      </w:r>
+      <w:proofErr w:type="spellEnd"/>
+      <w:r>
+        <w:t xml:space="preserve"> considerably from the sensitivity in the first paper and it does this with only a small compromise to pression it also achieves these results with only one singular radar</w:t>
+      </w:r>
+      <w:r>
+        <w:t xml:space="preserve">, </w:t>
+      </w:r>
+      <w:proofErr w:type="spellStart"/>
+      <w:r>
+        <w:t>thios</w:t>
+      </w:r>
+      <w:proofErr w:type="spellEnd"/>
+      <w:r>
+        <w:t xml:space="preserve"> increase is likely a result of the closer distance of the subjects to the sensor in the one-top system as the distance in this configuration is likely going to be around a meter in </w:t>
+      </w:r>
+      <w:proofErr w:type="spellStart"/>
+      <w:r>
+        <w:t>comaparion</w:t>
+      </w:r>
+      <w:proofErr w:type="spellEnd"/>
+      <w:r>
+        <w:t xml:space="preserve"> to the original side placement where subjects are likely going to be up to 2 meters away from the radar.</w:t>
+      </w:r>
+      <w:r>
+        <w:t xml:space="preserve"> This one top solution is also advantageous as it can better deal with the downsides present in the first paper regarding people standing close together and people blocking view of other people. </w:t>
+      </w:r>
     </w:p>
     <w:p/>
+    <w:p>
+      <w:r>
+        <w:t>The fourth paper I read titled “</w:t>
+      </w:r>
+      <w:r>
+        <w:t xml:space="preserve">Real-Time Short-Range Human Posture Estimation Using </w:t>
+      </w:r>
+      <w:proofErr w:type="spellStart"/>
+      <w:r>
+        <w:t>mmWave</w:t>
+      </w:r>
+      <w:proofErr w:type="spellEnd"/>
+      <w:r>
+        <w:t xml:space="preserve"> Radars and Neural Networks</w:t>
+      </w:r>
+      <w:r>
+        <w:t xml:space="preserve"> by </w:t>
+      </w:r>
+      <w:r>
+        <w:t xml:space="preserve">Han Cui and </w:t>
+      </w:r>
+      <w:proofErr w:type="spellStart"/>
+      <w:r>
+        <w:t>Naim</w:t>
+      </w:r>
+      <w:proofErr w:type="spellEnd"/>
+      <w:r>
+        <w:t xml:space="preserve"> </w:t>
+      </w:r>
+      <w:proofErr w:type="spellStart"/>
+      <w:r>
+        <w:t>Dahnoun</w:t>
+      </w:r>
+      <w:proofErr w:type="spellEnd"/>
+      <w:r>
+        <w:t xml:space="preserve">” </w:t>
+      </w:r>
+      <w:r>
+        <w:t>achieves much more detailed posture tracking</w:t>
+      </w:r>
+      <w:r>
+        <w:t xml:space="preserve">, </w:t>
+      </w:r>
+      <w:r>
+        <w:t xml:space="preserve">producing a wire frame model of </w:t>
+      </w:r>
+      <w:r>
+        <w:t>the</w:t>
+      </w:r>
+      <w:r>
+        <w:t xml:space="preserve"> subject</w:t>
+      </w:r>
+      <w:r>
+        <w:t>’</w:t>
+      </w:r>
+      <w:r>
+        <w:t>s posture as opposed to</w:t>
+      </w:r>
+      <w:r>
+        <w:t xml:space="preserve"> just</w:t>
+      </w:r>
+      <w:r>
+        <w:t xml:space="preserve"> classifying the</w:t>
+      </w:r>
+      <w:r>
+        <w:t>m</w:t>
+      </w:r>
+      <w:r>
+        <w:t xml:space="preserve"> into </w:t>
+      </w:r>
+      <w:r>
+        <w:t xml:space="preserve">one of </w:t>
+      </w:r>
+      <w:r>
+        <w:t>the three categories of lying, sitting or standing</w:t>
+      </w:r>
+      <w:r>
+        <w:t xml:space="preserve"> </w:t>
+      </w:r>
+      <w:r>
+        <w:t>as was achieved in previous papers</w:t>
+      </w:r>
+      <w:r>
+        <w:t>.</w:t>
+      </w:r>
+    </w:p>
+    <w:p/>
+    <w:p>
+      <w:r>
+        <w:t xml:space="preserve">This new system uses a neural network in order to capture a </w:t>
+      </w:r>
+      <w:proofErr w:type="spellStart"/>
+      <w:r>
+        <w:t>persons</w:t>
+      </w:r>
+      <w:proofErr w:type="spellEnd"/>
+      <w:r>
+        <w:t xml:space="preserve"> posture this is a </w:t>
+      </w:r>
+      <w:r>
+        <w:t xml:space="preserve">much </w:t>
+      </w:r>
+      <w:r>
+        <w:t>more computationally demanding approach in comparison 2 those</w:t>
+      </w:r>
+      <w:r>
+        <w:t xml:space="preserve"> </w:t>
+      </w:r>
+      <w:r>
+        <w:t xml:space="preserve">Used the previous three papers I have looked at in this report however it gives us a lot more data about the persons posture Which greatly increases the possible use cases of such a system for instance a system like this could find its use in the gaming sector where technologies such as virtual </w:t>
+      </w:r>
+      <w:r>
+        <w:lastRenderedPageBreak/>
+        <w:t xml:space="preserve">reality are becoming quite popular and methods of accurately tracking </w:t>
+      </w:r>
+      <w:proofErr w:type="spellStart"/>
+      <w:r>
+        <w:t>a users</w:t>
+      </w:r>
+      <w:proofErr w:type="spellEnd"/>
+      <w:r>
+        <w:t xml:space="preserve"> movements Are in high demand</w:t>
+      </w:r>
+      <w:r>
+        <w:t>.</w:t>
+      </w:r>
+    </w:p>
+    <w:p>
+      <w:r>
+        <w:drawing>
+          <wp:anchor distT="0" distB="0" distL="114300" distR="114300" simplePos="0" relativeHeight="251684864" behindDoc="0" locked="0" layoutInCell="1" allowOverlap="1" wp14:anchorId="5E446AE4" wp14:editId="625C7C2E">
+            <wp:simplePos x="0" y="0"/>
+            <wp:positionH relativeFrom="column">
+              <wp:posOffset>0</wp:posOffset>
+            </wp:positionH>
+            <wp:positionV relativeFrom="paragraph">
+              <wp:posOffset>182880</wp:posOffset>
+            </wp:positionV>
+            <wp:extent cx="2562225" cy="2372360"/>
+            <wp:effectExtent l="0" t="0" r="3175" b="2540"/>
+            <wp:wrapSquare wrapText="bothSides"/>
+            <wp:docPr id="22" name="Picture 22" descr="Diagram&#10;&#10;Description automatically generated"/>
+            <wp:cNvGraphicFramePr>
+              <a:graphicFrameLocks xmlns:a="http://schemas.openxmlformats.org/drawingml/2006/main" noChangeAspect="1"/>
+            </wp:cNvGraphicFramePr>
+            <a:graphic xmlns:a="http://schemas.openxmlformats.org/drawingml/2006/main">
+              <a:graphicData uri="http://schemas.openxmlformats.org/drawingml/2006/picture">
+                <pic:pic xmlns:pic="http://schemas.openxmlformats.org/drawingml/2006/picture">
+                  <pic:nvPicPr>
+                    <pic:cNvPr id="22" name="Picture 22" descr="Diagram&#10;&#10;Description automatically generated"/>
+                    <pic:cNvPicPr/>
+                  </pic:nvPicPr>
+                  <pic:blipFill>
+                    <a:blip r:embed="rId15" cstate="print">
+                      <a:extLst>
+                        <a:ext uri="{28A0092B-C50C-407E-A947-70E740481C1C}">
+                          <a14:useLocalDpi xmlns:a14="http://schemas.microsoft.com/office/drawing/2010/main" val="0"/>
+                        </a:ext>
+                      </a:extLst>
+                    </a:blip>
+                    <a:stretch>
+                      <a:fillRect/>
+                    </a:stretch>
+                  </pic:blipFill>
+                  <pic:spPr>
+                    <a:xfrm>
+                      <a:off x="0" y="0"/>
+                      <a:ext cx="2562225" cy="2372360"/>
+                    </a:xfrm>
+                    <a:prstGeom prst="rect">
+                      <a:avLst/>
+                    </a:prstGeom>
+                  </pic:spPr>
+                </pic:pic>
+              </a:graphicData>
+            </a:graphic>
+            <wp14:sizeRelV relativeFrom="margin">
+              <wp14:pctHeight>0</wp14:pctHeight>
+            </wp14:sizeRelV>
+          </wp:anchor>
+        </w:drawing>
+      </w:r>
+    </w:p>
+    <w:p>
+      <w:pPr>
+        <w:keepNext/>
+      </w:pPr>
+      <w:r>
+        <w:t>The setup used for this approach can be seen figure eights. It uses 2 radars its capture the whole body and a camera in order to record the ground truth which is used for evaluation of the system</w:t>
+      </w:r>
+      <w:r>
+        <w:t>.</w:t>
+      </w:r>
+      <w:r>
+        <w:t xml:space="preserve"> The radars have an overlapping </w:t>
+      </w:r>
+      <w:r>
+        <w:t xml:space="preserve">detection </w:t>
+      </w:r>
+      <w:r>
+        <w:t>region</w:t>
+      </w:r>
+      <w:r>
+        <w:t xml:space="preserve">. </w:t>
+      </w:r>
+    </w:p>
+    <w:p>
+      <w:pPr>
+        <w:keepNext/>
+        <w:ind w:left="3600"/>
+      </w:pPr>
+      <w:r>
+        <w:t xml:space="preserve">The </w:t>
+      </w:r>
+      <w:r>
+        <w:t>radar</w:t>
+      </w:r>
+      <w:r>
+        <w:t xml:space="preserve"> produce</w:t>
+      </w:r>
+      <w:r>
+        <w:t>s</w:t>
+      </w:r>
+      <w:r>
+        <w:t xml:space="preserve"> </w:t>
+      </w:r>
+      <w:r>
+        <w:t>3d</w:t>
+      </w:r>
+      <w:r>
+        <w:t xml:space="preserve"> point clouds however the </w:t>
+      </w:r>
+      <w:proofErr w:type="spellStart"/>
+      <w:r>
+        <w:t>xy</w:t>
+      </w:r>
+      <w:proofErr w:type="spellEnd"/>
+      <w:r>
+        <w:t xml:space="preserve"> positions obtained we</w:t>
+      </w:r>
+      <w:r>
+        <w:t>re</w:t>
+      </w:r>
+      <w:r>
+        <w:t xml:space="preserve"> found to be more accurate </w:t>
+      </w:r>
+      <w:proofErr w:type="spellStart"/>
+      <w:proofErr w:type="gramStart"/>
+      <w:r>
+        <w:t>then</w:t>
+      </w:r>
+      <w:proofErr w:type="spellEnd"/>
+      <w:proofErr w:type="gramEnd"/>
+      <w:r>
+        <w:t xml:space="preserve"> the depth measurements therefore </w:t>
+      </w:r>
+      <w:r>
+        <w:t>the depth</w:t>
+      </w:r>
+      <w:r>
+        <w:t xml:space="preserve"> can be discarded with little consequence</w:t>
+      </w:r>
+      <w:r>
+        <w:t>. T</w:t>
+      </w:r>
+      <w:r>
+        <w:t xml:space="preserve">his flattens the data to create </w:t>
+      </w:r>
+      <w:r>
+        <w:t xml:space="preserve">a      </w:t>
+      </w:r>
+      <w:r>
+        <w:t>2</w:t>
+      </w:r>
+      <w:r>
+        <w:t xml:space="preserve">D </w:t>
+      </w:r>
+      <w:r>
+        <w:t xml:space="preserve">image </w:t>
+      </w:r>
+      <w:r>
+        <w:t>w</w:t>
+      </w:r>
+      <w:r>
+        <w:t xml:space="preserve">hich can be more easily processed </w:t>
+      </w:r>
+      <w:r>
+        <w:t>by</w:t>
+      </w:r>
+      <w:r>
+        <w:t xml:space="preserve"> a </w:t>
+      </w:r>
+      <w:r>
+        <w:t>traditional</w:t>
+      </w:r>
+      <w:r>
+        <w:t xml:space="preserve"> CNN model</w:t>
+      </w:r>
+      <w:r>
+        <w:t xml:space="preserve">. </w:t>
+      </w:r>
+      <w:r>
+        <w:t xml:space="preserve">Figure 9 shows an </w:t>
+      </w:r>
+      <w:r>
+        <w:t xml:space="preserve">    </w:t>
+      </w:r>
+      <w:r>
+        <w:t xml:space="preserve">example of the </w:t>
+      </w:r>
+      <w:proofErr w:type="gramStart"/>
+      <w:r>
+        <w:t>two dimensional</w:t>
+      </w:r>
+      <w:proofErr w:type="gramEnd"/>
+      <w:r>
+        <w:t xml:space="preserve"> data</w:t>
+      </w:r>
+      <w:r>
+        <w:t>.</w:t>
+      </w:r>
+    </w:p>
+    <w:p>
+      <w:pPr>
+        <w:pStyle w:val="Caption"/>
+      </w:pPr>
+      <w:r>
+        <w:drawing>
+          <wp:anchor distT="0" distB="0" distL="114300" distR="114300" simplePos="0" relativeHeight="251685888" behindDoc="0" locked="0" layoutInCell="1" allowOverlap="1" wp14:anchorId="52F657B5" wp14:editId="38CFE194">
+            <wp:simplePos x="0" y="0"/>
+            <wp:positionH relativeFrom="column">
+              <wp:posOffset>-81023</wp:posOffset>
+            </wp:positionH>
+            <wp:positionV relativeFrom="paragraph">
+              <wp:posOffset>255985</wp:posOffset>
+            </wp:positionV>
+            <wp:extent cx="2926270" cy="1886674"/>
+            <wp:effectExtent l="0" t="0" r="0" b="5715"/>
+            <wp:wrapSquare wrapText="bothSides"/>
+            <wp:docPr id="23" name="Picture 23" descr="Chart, scatter chart&#10;&#10;Description automatically generated"/>
+            <wp:cNvGraphicFramePr>
+              <a:graphicFrameLocks xmlns:a="http://schemas.openxmlformats.org/drawingml/2006/main" noChangeAspect="1"/>
+            </wp:cNvGraphicFramePr>
+            <a:graphic xmlns:a="http://schemas.openxmlformats.org/drawingml/2006/main">
+              <a:graphicData uri="http://schemas.openxmlformats.org/drawingml/2006/picture">
+                <pic:pic xmlns:pic="http://schemas.openxmlformats.org/drawingml/2006/picture">
+                  <pic:nvPicPr>
+                    <pic:cNvPr id="23" name="Picture 23" descr="Chart, scatter chart&#10;&#10;Description automatically generated"/>
+                    <pic:cNvPicPr/>
+                  </pic:nvPicPr>
+                  <pic:blipFill>
+                    <a:blip r:embed="rId16" cstate="print">
+                      <a:extLst>
+                        <a:ext uri="{28A0092B-C50C-407E-A947-70E740481C1C}">
+                          <a14:useLocalDpi xmlns:a14="http://schemas.microsoft.com/office/drawing/2010/main" val="0"/>
+                        </a:ext>
+                      </a:extLst>
+                    </a:blip>
+                    <a:stretch>
+                      <a:fillRect/>
+                    </a:stretch>
+                  </pic:blipFill>
+                  <pic:spPr>
+                    <a:xfrm>
+                      <a:off x="0" y="0"/>
+                      <a:ext cx="2926270" cy="1886674"/>
+                    </a:xfrm>
+                    <a:prstGeom prst="rect">
+                      <a:avLst/>
+                    </a:prstGeom>
+                  </pic:spPr>
+                </pic:pic>
+              </a:graphicData>
+            </a:graphic>
+          </wp:anchor>
+        </w:drawing>
+      </w:r>
+      <w:r>
+        <w:t>Figure 8</w:t>
+      </w:r>
+    </w:p>
+    <w:p/>
+    <w:p>
+      <w:pPr>
+        <w:keepNext/>
+      </w:pPr>
+      <w:r>
+        <w:t xml:space="preserve">The neural network was split into two components a part detector concerned with locating and extracting location of each joint and a spatial model concerned with refining the joint position </w:t>
+      </w:r>
+      <w:proofErr w:type="gramStart"/>
+      <w:r>
+        <w:t>taking into account</w:t>
+      </w:r>
+      <w:proofErr w:type="gramEnd"/>
+      <w:r>
+        <w:t xml:space="preserve"> previous joint positions.</w:t>
+      </w:r>
+    </w:p>
+    <w:p>
+      <w:pPr>
+        <w:keepNext/>
+      </w:pPr>
+      <w:r>
+        <w:t xml:space="preserve">The neural network was created using tensor flow and </w:t>
+      </w:r>
+      <w:proofErr w:type="spellStart"/>
+      <w:r>
+        <w:t>keiras</w:t>
+      </w:r>
+      <w:proofErr w:type="spellEnd"/>
+      <w:r>
+        <w:t>.</w:t>
+      </w:r>
+    </w:p>
+    <w:p>
+      <w:pPr>
+        <w:keepNext/>
+      </w:pPr>
+      <w:r>
+        <w:br w:type="textWrapping" w:clear="all"/>
+      </w:r>
+    </w:p>
+    <w:p>
+      <w:pPr>
+        <w:pStyle w:val="Caption"/>
+      </w:pPr>
+      <w:r>
+        <w:t>Figure 9</w:t>
+      </w:r>
+    </w:p>
+    <w:p>
+      <w:r>
+        <w:drawing>
+          <wp:anchor distT="0" distB="0" distL="114300" distR="114300" simplePos="0" relativeHeight="251686912" behindDoc="0" locked="0" layoutInCell="1" allowOverlap="1" wp14:anchorId="2A9859FC" wp14:editId="0486A78D">
+            <wp:simplePos x="0" y="0"/>
+            <wp:positionH relativeFrom="column">
+              <wp:posOffset>0</wp:posOffset>
+            </wp:positionH>
+            <wp:positionV relativeFrom="paragraph">
+              <wp:posOffset>95177</wp:posOffset>
+            </wp:positionV>
+            <wp:extent cx="2351645" cy="1632030"/>
+            <wp:effectExtent l="0" t="0" r="0" b="0"/>
+            <wp:wrapSquare wrapText="bothSides"/>
+            <wp:docPr id="26" name="Picture 26" descr="Graphical user interface, application&#10;&#10;Description automatically generated"/>
+            <wp:cNvGraphicFramePr>
+              <a:graphicFrameLocks xmlns:a="http://schemas.openxmlformats.org/drawingml/2006/main" noChangeAspect="1"/>
+            </wp:cNvGraphicFramePr>
+            <a:graphic xmlns:a="http://schemas.openxmlformats.org/drawingml/2006/main">
+              <a:graphicData uri="http://schemas.openxmlformats.org/drawingml/2006/picture">
+                <pic:pic xmlns:pic="http://schemas.openxmlformats.org/drawingml/2006/picture">
+                  <pic:nvPicPr>
+                    <pic:cNvPr id="26" name="Picture 26" descr="Graphical user interface, application&#10;&#10;Description automatically generated"/>
+                    <pic:cNvPicPr/>
+                  </pic:nvPicPr>
+                  <pic:blipFill>
+                    <a:blip r:embed="rId17" cstate="print">
+                      <a:extLst>
+                        <a:ext uri="{28A0092B-C50C-407E-A947-70E740481C1C}">
+                          <a14:useLocalDpi xmlns:a14="http://schemas.microsoft.com/office/drawing/2010/main" val="0"/>
+                        </a:ext>
+                      </a:extLst>
+                    </a:blip>
+                    <a:stretch>
+                      <a:fillRect/>
+                    </a:stretch>
+                  </pic:blipFill>
+                  <pic:spPr>
+                    <a:xfrm>
+                      <a:off x="0" y="0"/>
+                      <a:ext cx="2351645" cy="1632030"/>
+                    </a:xfrm>
+                    <a:prstGeom prst="rect">
+                      <a:avLst/>
+                    </a:prstGeom>
+                  </pic:spPr>
+                </pic:pic>
+              </a:graphicData>
+            </a:graphic>
+            <wp14:sizeRelH relativeFrom="page">
+              <wp14:pctWidth>0</wp14:pctWidth>
+            </wp14:sizeRelH>
+            <wp14:sizeRelV relativeFrom="page">
+              <wp14:pctHeight>0</wp14:pctHeight>
+            </wp14:sizeRelV>
+          </wp:anchor>
+        </w:drawing>
+      </w:r>
+      <w:r>
+        <w:t xml:space="preserve">The part detector works </w:t>
+      </w:r>
+      <w:proofErr w:type="spellStart"/>
+      <w:r>
+        <w:t>bye</w:t>
+      </w:r>
+      <w:proofErr w:type="spellEnd"/>
+      <w:r>
+        <w:t xml:space="preserve"> taking the to the image as seen in Figure 9 and producing a heat's map thoughts represents the possible positions of </w:t>
+      </w:r>
+      <w:proofErr w:type="gramStart"/>
+      <w:r>
+        <w:t>particular joints</w:t>
+      </w:r>
+      <w:proofErr w:type="gramEnd"/>
+      <w:r>
+        <w:t xml:space="preserve"> an example of such a heat map can be seen in figure 10. </w:t>
+      </w:r>
+    </w:p>
+    <w:p>
+      <w:pPr>
+        <w:keepNext/>
+      </w:pPr>
+    </w:p>
+    <w:p>
+      <w:pPr>
+        <w:pStyle w:val="Caption"/>
+      </w:pPr>
+    </w:p>
+    <w:p>
+      <w:pPr>
+        <w:pStyle w:val="Caption"/>
+      </w:pPr>
+    </w:p>
+    <w:p>
+      <w:pPr>
+        <w:pStyle w:val="Caption"/>
+      </w:pPr>
+    </w:p>
+    <w:p>
+      <w:pPr>
+        <w:pStyle w:val="Caption"/>
+      </w:pPr>
+      <w:r>
+        <w:t>Figure 10</w:t>
+      </w:r>
+    </w:p>
+    <w:p/>
+    <w:p/>
+    <w:p/>
+    <w:p>
+      <w:r>
+        <w:rPr>
+          <w:noProof/>
+        </w:rPr>
+        <w:lastRenderedPageBreak/>
+        <mc:AlternateContent>
+          <mc:Choice Requires="wps">
+            <w:drawing>
+              <wp:anchor distT="0" distB="0" distL="114300" distR="114300" simplePos="0" relativeHeight="251689984" behindDoc="0" locked="0" layoutInCell="1" allowOverlap="1" wp14:anchorId="21763B7C" wp14:editId="7BB584CD">
+                <wp:simplePos x="0" y="0"/>
+                <wp:positionH relativeFrom="column">
+                  <wp:posOffset>-347345</wp:posOffset>
+                </wp:positionH>
+                <wp:positionV relativeFrom="paragraph">
+                  <wp:posOffset>1489710</wp:posOffset>
+                </wp:positionV>
+                <wp:extent cx="1863090" cy="635"/>
+                <wp:effectExtent l="0" t="0" r="3810" b="12065"/>
+                <wp:wrapSquare wrapText="bothSides"/>
+                <wp:docPr id="28" name="Text Box 28"/>
+                <wp:cNvGraphicFramePr/>
+                <a:graphic xmlns:a="http://schemas.openxmlformats.org/drawingml/2006/main">
+                  <a:graphicData uri="http://schemas.microsoft.com/office/word/2010/wordprocessingShape">
+                    <wps:wsp>
+                      <wps:cNvSpPr txBox="1"/>
+                      <wps:spPr>
+                        <a:xfrm>
+                          <a:off x="0" y="0"/>
+                          <a:ext cx="1863090" cy="635"/>
+                        </a:xfrm>
+                        <a:prstGeom prst="rect">
+                          <a:avLst/>
+                        </a:prstGeom>
+                        <a:solidFill>
+                          <a:prstClr val="white"/>
+                        </a:solidFill>
+                        <a:ln>
+                          <a:noFill/>
+                        </a:ln>
+                      </wps:spPr>
+                      <wps:txbx>
+                        <w:txbxContent>
+                          <w:p>
+                            <w:pPr>
+                              <w:pStyle w:val="Caption"/>
+                            </w:pPr>
+                            <w:r>
+                              <w:t>Figure 11</w:t>
+                            </w:r>
+                          </w:p>
+                        </w:txbxContent>
+                      </wps:txbx>
+                      <wps:bodyPr rot="0" spcFirstLastPara="0" vertOverflow="overflow" horzOverflow="overflow" vert="horz" wrap="square" lIns="0" tIns="0" rIns="0" bIns="0" numCol="1" spcCol="0" rtlCol="0" fromWordArt="0" anchor="t" anchorCtr="0" forceAA="0" compatLnSpc="1">
+                        <a:prstTxWarp prst="textNoShape">
+                          <a:avLst/>
+                        </a:prstTxWarp>
+                        <a:spAutoFit/>
+                      </wps:bodyPr>
+                    </wps:wsp>
+                  </a:graphicData>
+                </a:graphic>
+              </wp:anchor>
+            </w:drawing>
+          </mc:Choice>
+          <mc:Fallback>
+            <w:pict>
+              <v:shape w14:anchorId="21763B7C" id="Text Box 28" o:spid="_x0000_s1034" type="#_x0000_t202" style="position:absolute;margin-left:-27.35pt;margin-top:117.3pt;width:146.7pt;height:.05pt;z-index:251689984;visibility:visible;mso-wrap-style:square;mso-wrap-distance-left:9pt;mso-wrap-distance-top:0;mso-wrap-distance-right:9pt;mso-wrap-distance-bottom:0;mso-position-horizontal:absolute;mso-position-horizontal-relative:text;mso-position-vertical:absolute;mso-position-vertical-relative:text;v-text-anchor:top" o:gfxdata="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" stroked="f">
+                <v:textbox style="mso-fit-shape-to-text:t" inset="0,0,0,0">
+                  <w:txbxContent>
+                    <w:p>
+                      <w:pPr>
+                        <w:pStyle w:val="Caption"/>
+                      </w:pPr>
+                      <w:r>
+                        <w:t>Figure 11</w:t>
+                      </w:r>
+                    </w:p>
+                  </w:txbxContent>
+                </v:textbox>
+                <w10:wrap type="square"/>
+              </v:shape>
+            </w:pict>
+          </mc:Fallback>
+        </mc:AlternateContent>
+      </w:r>
+      <w:r>
+        <w:drawing>
+          <wp:anchor distT="0" distB="0" distL="114300" distR="114300" simplePos="0" relativeHeight="251687936" behindDoc="0" locked="0" layoutInCell="1" allowOverlap="1" wp14:anchorId="34B180FB" wp14:editId="5A25F273">
+            <wp:simplePos x="0" y="0"/>
+            <wp:positionH relativeFrom="column">
+              <wp:posOffset>-347345</wp:posOffset>
+            </wp:positionH>
+            <wp:positionV relativeFrom="paragraph">
+              <wp:posOffset>0</wp:posOffset>
+            </wp:positionV>
+            <wp:extent cx="1863090" cy="1432560"/>
+            <wp:effectExtent l="0" t="0" r="3810" b="2540"/>
+            <wp:wrapSquare wrapText="bothSides"/>
+            <wp:docPr id="27" name="Picture 27" descr="A picture containing indoor, decorated&#10;&#10;Description automatically generated"/>
+            <wp:cNvGraphicFramePr>
+              <a:graphicFrameLocks xmlns:a="http://schemas.openxmlformats.org/drawingml/2006/main" noChangeAspect="1"/>
+            </wp:cNvGraphicFramePr>
+            <a:graphic xmlns:a="http://schemas.openxmlformats.org/drawingml/2006/main">
+              <a:graphicData uri="http://schemas.openxmlformats.org/drawingml/2006/picture">
+                <pic:pic xmlns:pic="http://schemas.openxmlformats.org/drawingml/2006/picture">
+                  <pic:nvPicPr>
+                    <pic:cNvPr id="27" name="Picture 27" descr="A picture containing indoor, decorated&#10;&#10;Description automatically generated"/>
+                    <pic:cNvPicPr/>
+                  </pic:nvPicPr>
+                  <pic:blipFill>
+                    <a:blip r:embed="rId18" cstate="print">
+                      <a:extLst>
+                        <a:ext uri="{28A0092B-C50C-407E-A947-70E740481C1C}">
+                          <a14:useLocalDpi xmlns:a14="http://schemas.microsoft.com/office/drawing/2010/main" val="0"/>
+                        </a:ext>
+                      </a:extLst>
+                    </a:blip>
+                    <a:stretch>
+                      <a:fillRect/>
+                    </a:stretch>
+                  </pic:blipFill>
+                  <pic:spPr>
+                    <a:xfrm>
+                      <a:off x="0" y="0"/>
+                      <a:ext cx="1863090" cy="1432560"/>
+                    </a:xfrm>
+                    <a:prstGeom prst="rect">
+                      <a:avLst/>
+                    </a:prstGeom>
+                  </pic:spPr>
+                </pic:pic>
+              </a:graphicData>
+            </a:graphic>
+            <wp14:sizeRelH relativeFrom="page">
+              <wp14:pctWidth>0</wp14:pctWidth>
+            </wp14:sizeRelH>
+            <wp14:sizeRelV relativeFrom="page">
+              <wp14:pctHeight>0</wp14:pctHeight>
+            </wp14:sizeRelV>
+          </wp:anchor>
+        </w:drawing>
+      </w:r>
+      <w:r>
+        <w:t>The spatial component deals with</w:t>
+      </w:r>
+      <w:r>
+        <w:t xml:space="preserve"> deciding where specifically to place the joints</w:t>
+      </w:r>
+      <w:r>
+        <w:t>,</w:t>
+      </w:r>
+      <w:r>
+        <w:t xml:space="preserve"> the model considers the positions of other joints a dependency graph representing these considerations for the left shoulder and left hip can be seen in figure 11.</w:t>
+      </w:r>
+    </w:p>
+    <w:p/>
+    <w:p/>
+    <w:p/>
+    <w:p/>
+    <w:p/>
+    <w:p/>
+    <w:p>
+      <w:r>
+        <w:t xml:space="preserve">There is also a </w:t>
+      </w:r>
+      <w:r>
+        <w:t>temporal</w:t>
+      </w:r>
+      <w:r>
+        <w:t xml:space="preserve"> part </w:t>
+      </w:r>
+      <w:r>
+        <w:t>that</w:t>
+      </w:r>
+      <w:r>
+        <w:t xml:space="preserve"> </w:t>
+      </w:r>
+      <w:r>
+        <w:t>looks at the temporal correlation and improves the estimate of the position by restricting the maximum displacement of the joints from frame to frame</w:t>
+      </w:r>
+      <w:r>
+        <w:t>.</w:t>
+      </w:r>
+    </w:p>
+    <w:p/>
+    <w:p>
+      <w:r>
+        <w:t xml:space="preserve">this </w:t>
+      </w:r>
+      <w:r>
+        <w:t>refining of the estimates</w:t>
+      </w:r>
+      <w:r>
+        <w:t xml:space="preserve"> improves the accuracy of the system as can be seen in figure 12</w:t>
+      </w:r>
+      <w:r>
+        <w:t xml:space="preserve"> (f14 in the paper)</w:t>
+      </w:r>
+    </w:p>
+    <w:p>
+      <w:pPr>
+        <w:keepNext/>
+      </w:pPr>
+      <w:r>
+        <w:drawing>
+          <wp:inline distT="0" distB="0" distL="0" distR="0" wp14:anchorId="4CCFDC0D" wp14:editId="7000BB0B">
+            <wp:extent cx="2661287" cy="3565003"/>
+            <wp:effectExtent l="0" t="0" r="5715" b="3810"/>
+            <wp:docPr id="25" name="Picture 25" descr="A collage of a person in a red suit&#10;&#10;Description automatically generated with low confidence"/>
+            <wp:cNvGraphicFramePr>
+              <a:graphicFrameLocks xmlns:a="http://schemas.openxmlformats.org/drawingml/2006/main" noChangeAspect="1"/>
+            </wp:cNvGraphicFramePr>
+            <a:graphic xmlns:a="http://schemas.openxmlformats.org/drawingml/2006/main">
+              <a:graphicData uri="http://schemas.openxmlformats.org/drawingml/2006/picture">
+                <pic:pic xmlns:pic="http://schemas.openxmlformats.org/drawingml/2006/picture">
+                  <pic:nvPicPr>
+                    <pic:cNvPr id="25" name="Picture 25" descr="A collage of a person in a red suit&#10;&#10;Description automatically generated with low confidence"/>
+                    <pic:cNvPicPr/>
+                  </pic:nvPicPr>
+                  <pic:blipFill>
+                    <a:blip r:embed="rId19"/>
+                    <a:stretch>
+                      <a:fillRect/>
+                    </a:stretch>
+                  </pic:blipFill>
+                  <pic:spPr>
+                    <a:xfrm>
+                      <a:off x="0" y="0"/>
+                      <a:ext cx="2684064" cy="3595515"/>
+                    </a:xfrm>
+                    <a:prstGeom prst="rect">
+                      <a:avLst/>
+                    </a:prstGeom>
+                  </pic:spPr>
+                </pic:pic>
+              </a:graphicData>
+            </a:graphic>
+          </wp:inline>
+        </w:drawing>
+      </w:r>
+    </w:p>
+    <w:p>
+      <w:pPr>
+        <w:pStyle w:val="Caption"/>
+      </w:pPr>
+      <w:r>
+        <w:t>Figure 12</w:t>
+      </w:r>
+    </w:p>
+    <w:p/>
+    <w:p>
+      <w:r>
+        <w:t xml:space="preserve">The </w:t>
+      </w:r>
+      <w:r>
+        <w:t xml:space="preserve">Paper then compares its system </w:t>
+      </w:r>
+      <w:r>
+        <w:t>to</w:t>
+      </w:r>
+      <w:r>
+        <w:t xml:space="preserve"> similar systems using different technologies the results of these comparisons can be seen in table 6</w:t>
+      </w:r>
+      <w:r>
+        <w:t>.</w:t>
+      </w:r>
+      <w:r>
+        <w:t xml:space="preserve"> The results in Table 6 represent that's measuring the localization error of the systems meaning how far out was the joint in </w:t>
+      </w:r>
+      <w:proofErr w:type="spellStart"/>
+      <w:r>
+        <w:t>realityy</w:t>
+      </w:r>
+      <w:proofErr w:type="spellEnd"/>
+      <w:r>
+        <w:t xml:space="preserve"> from the predicted</w:t>
+      </w:r>
+      <w:r>
+        <w:t xml:space="preserve"> position provided by the system</w:t>
+      </w:r>
+      <w:r>
+        <w:t>.</w:t>
+      </w:r>
+    </w:p>
+    <w:p>
+      <w:pPr>
+        <w:keepNext/>
+      </w:pPr>
+      <w:r>
+        <w:lastRenderedPageBreak/>
+        <w:drawing>
+          <wp:inline distT="0" distB="0" distL="0" distR="0" wp14:anchorId="2442BFEC" wp14:editId="5BCF15FB">
+            <wp:extent cx="5731510" cy="1969135"/>
+            <wp:effectExtent l="0" t="0" r="0" b="0"/>
+            <wp:docPr id="24" name="Picture 24" descr="Table&#10;&#10;Description automatically generated"/>
+            <wp:cNvGraphicFramePr>
+              <a:graphicFrameLocks xmlns:a="http://schemas.openxmlformats.org/drawingml/2006/main" noChangeAspect="1"/>
+            </wp:cNvGraphicFramePr>
+            <a:graphic xmlns:a="http://schemas.openxmlformats.org/drawingml/2006/main">
+              <a:graphicData uri="http://schemas.openxmlformats.org/drawingml/2006/picture">
+                <pic:pic xmlns:pic="http://schemas.openxmlformats.org/drawingml/2006/picture">
+                  <pic:nvPicPr>
+                    <pic:cNvPr id="24" name="Picture 24" descr="Table&#10;&#10;Description automatically generated"/>
+                    <pic:cNvPicPr/>
+                  </pic:nvPicPr>
+                  <pic:blipFill>
+                    <a:blip r:embed="rId20"/>
+                    <a:stretch>
+                      <a:fillRect/>
+                    </a:stretch>
+                  </pic:blipFill>
+                  <pic:spPr>
+                    <a:xfrm>
+                      <a:off x="0" y="0"/>
+                      <a:ext cx="5731510" cy="1969135"/>
+                    </a:xfrm>
+                    <a:prstGeom prst="rect">
+                      <a:avLst/>
+                    </a:prstGeom>
+                  </pic:spPr>
+                </pic:pic>
+              </a:graphicData>
+            </a:graphic>
+          </wp:inline>
+        </w:drawing>
+      </w:r>
+    </w:p>
+    <w:p>
+      <w:pPr>
+        <w:pStyle w:val="Caption"/>
+      </w:pPr>
+      <w:r>
+        <w:t>Table 6</w:t>
+      </w:r>
+    </w:p>
+    <w:p>
+      <w:pPr>
+        <w:rPr>
+          <w:highlight w:val="yellow"/>
+        </w:rPr>
+      </w:pPr>
+    </w:p>
+    <w:p>
+      <w:pPr>
+        <w:rPr>
+          <w:highlight w:val="yellow"/>
+        </w:rPr>
+      </w:pPr>
+    </w:p>
+    <w:p>
+      <w:pPr>
+        <w:rPr>
+          <w:highlight w:val="yellow"/>
+        </w:rPr>
+      </w:pPr>
+    </w:p>
     <w:p/>
     <w:sectPr>
       <w:pgSz w:w="11906" w:h="16838"/>

</xml_diff>